<commit_message>
fix covering letter and add highlights
</commit_message>
<xml_diff>
--- a/covering_letter.docx
+++ b/covering_letter.docx
@@ -17,7 +17,7 @@
           <w:szCs w:val="22"/>
           <w:lang w:eastAsia="ja-JP"/>
         </w:rPr>
-        <w:t>November 7, 2023</w:t>
+        <w:t>December 27, 2023</w:t>
       </w:r>
     </w:p>
     <w:p>
@@ -46,7 +46,15 @@
           <w:szCs w:val="22"/>
           <w:lang w:eastAsia="ja-JP"/>
         </w:rPr>
-        <w:t>Professor Sally Stearns</w:t>
+        <w:t xml:space="preserve">Professor </w:t>
+      </w:r>
+      <w:r>
+        <w:rPr>
+          <w:sz w:val="22"/>
+          <w:szCs w:val="22"/>
+          <w:lang w:eastAsia="ja-JP"/>
+        </w:rPr>
+        <w:t>Susan J. Elliott</w:t>
       </w:r>
     </w:p>
     <w:bookmarkEnd w:id="0"/>
@@ -95,7 +103,7 @@
           <w:szCs w:val="22"/>
           <w:lang w:eastAsia="ja-JP"/>
         </w:rPr>
-        <w:t>Health Economics</w:t>
+        <w:t>Social Science &amp; Medicine</w:t>
       </w:r>
     </w:p>
     <w:p>
@@ -130,7 +138,15 @@
           <w:szCs w:val="22"/>
           <w:lang w:eastAsia="ja-JP"/>
         </w:rPr>
-        <w:t>Professor Stearns</w:t>
+        <w:t xml:space="preserve">Professor </w:t>
+      </w:r>
+      <w:r>
+        <w:rPr>
+          <w:sz w:val="22"/>
+          <w:szCs w:val="22"/>
+          <w:lang w:eastAsia="ja-JP"/>
+        </w:rPr>
+        <w:t>Elliott</w:t>
       </w:r>
       <w:r>
         <w:rPr>
@@ -241,7 +257,7 @@
           <w:szCs w:val="22"/>
           <w:lang w:eastAsia="ja-JP"/>
         </w:rPr>
-        <w:t>Health Economics</w:t>
+        <w:t>Social Science and Medicine</w:t>
       </w:r>
       <w:r>
         <w:rPr>
@@ -939,71 +955,45 @@
           <w:lang w:eastAsia="ja-JP"/>
         </w:rPr>
       </w:pPr>
-      <w:proofErr w:type="spellStart"/>
-      <w:r>
-        <w:t>Hitotsubashi</w:t>
-      </w:r>
-      <w:proofErr w:type="spellEnd"/>
-      <w:r>
-        <w:t xml:space="preserve"> Institute for Advanced Study, </w:t>
-      </w:r>
-      <w:proofErr w:type="spellStart"/>
-      <w:r>
-        <w:t>Hitotsubashi</w:t>
-      </w:r>
-      <w:proofErr w:type="spellEnd"/>
-      <w:r>
-        <w:t xml:space="preserve"> University</w:t>
-      </w:r>
-    </w:p>
-    <w:p>
-      <w:pPr>
-        <w:jc w:val="both"/>
-        <w:rPr>
-          <w:sz w:val="22"/>
-          <w:szCs w:val="22"/>
-          <w:lang w:eastAsia="ja-JP"/>
-        </w:rPr>
-      </w:pPr>
-      <w:r>
-        <w:rPr>
-          <w:sz w:val="22"/>
-          <w:szCs w:val="22"/>
-          <w:lang w:eastAsia="ja-JP"/>
-        </w:rPr>
-        <w:t xml:space="preserve">2-1 Naka, </w:t>
-      </w:r>
-      <w:proofErr w:type="spellStart"/>
-      <w:r>
-        <w:rPr>
-          <w:sz w:val="22"/>
-          <w:szCs w:val="22"/>
-          <w:lang w:eastAsia="ja-JP"/>
-        </w:rPr>
-        <w:t>Kunitachi</w:t>
-      </w:r>
-      <w:proofErr w:type="spellEnd"/>
-      <w:r>
-        <w:rPr>
-          <w:sz w:val="22"/>
-          <w:szCs w:val="22"/>
-          <w:lang w:eastAsia="ja-JP"/>
-        </w:rPr>
-        <w:t>, Tokyo 186-8601, Japan</w:t>
-      </w:r>
-    </w:p>
-    <w:p>
-      <w:pPr>
-        <w:jc w:val="both"/>
-        <w:rPr>
-          <w:sz w:val="22"/>
-          <w:szCs w:val="22"/>
-          <w:lang w:eastAsia="ja-JP"/>
-        </w:rPr>
-      </w:pPr>
-      <w:r>
-        <w:rPr>
-          <w:sz w:val="22"/>
+      <w:r>
+        <w:rPr>
+          <w:sz w:val="22"/>
+          <w:szCs w:val="22"/>
+        </w:rPr>
+        <w:t>Hitotsubashi Institute for Advanced Study, Hitotsubashi University</w:t>
+      </w:r>
+    </w:p>
+    <w:p>
+      <w:pPr>
+        <w:jc w:val="both"/>
+        <w:rPr>
+          <w:sz w:val="22"/>
+          <w:szCs w:val="22"/>
+          <w:lang w:eastAsia="ja-JP"/>
+        </w:rPr>
+      </w:pPr>
+      <w:r>
+        <w:rPr>
+          <w:sz w:val="22"/>
+          <w:szCs w:val="22"/>
+          <w:lang w:eastAsia="ja-JP"/>
+        </w:rPr>
+        <w:t>2-1 Naka, Kunitachi, Tokyo 186-8601, Japan</w:t>
+      </w:r>
+    </w:p>
+    <w:p>
+      <w:pPr>
+        <w:jc w:val="both"/>
+        <w:rPr>
+          <w:sz w:val="22"/>
+          <w:szCs w:val="22"/>
+          <w:lang w:eastAsia="ja-JP"/>
+        </w:rPr>
+      </w:pPr>
+      <w:r>
+        <w:rPr>
+          <w:sz w:val="22"/>
+          <w:szCs w:val="22"/>
         </w:rPr>
         <w:t>+81-80-2213-5586</w:t>
       </w:r>
@@ -1476,6 +1466,7 @@
   <w:style w:type="character" w:default="1" w:styleId="a0">
     <w:name w:val="Default Paragraph Font"/>
     <w:uiPriority w:val="1"/>
+    <w:semiHidden/>
     <w:unhideWhenUsed/>
   </w:style>
   <w:style w:type="table" w:default="1" w:styleId="a1">

</xml_diff>

<commit_message>
fix cover letter and del abstract
</commit_message>
<xml_diff>
--- a/covering_letter.docx
+++ b/covering_letter.docx
@@ -17,7 +17,24 @@
           <w:szCs w:val="22"/>
           <w:lang w:eastAsia="ja-JP"/>
         </w:rPr>
-        <w:t>December 27, 2023</w:t>
+        <w:t xml:space="preserve">January </w:t>
+      </w:r>
+      <w:r>
+        <w:rPr>
+          <w:sz w:val="22"/>
+          <w:szCs w:val="22"/>
+          <w:highlight w:val="yellow"/>
+          <w:lang w:eastAsia="ja-JP"/>
+        </w:rPr>
+        <w:t>19</w:t>
+      </w:r>
+      <w:r>
+        <w:rPr>
+          <w:sz w:val="22"/>
+          <w:szCs w:val="22"/>
+          <w:lang w:eastAsia="ja-JP"/>
+        </w:rPr>
+        <w:t>, 2024</w:t>
       </w:r>
     </w:p>
     <w:p>
@@ -67,7 +84,7 @@
           <w:szCs w:val="22"/>
           <w:lang w:eastAsia="ja-JP"/>
         </w:rPr>
-        <w:t>Social Science &amp; Medicine</w:t>
+        <w:t>Journal of Behavioral and Experimental Economics</w:t>
       </w:r>
     </w:p>
     <w:p>
@@ -213,38 +230,7 @@
           <w:szCs w:val="22"/>
           <w:lang w:eastAsia="ja-JP"/>
         </w:rPr>
-        <w:t>Social Science</w:t>
-      </w:r>
-      <w:r>
-        <w:rPr>
-          <w:i/>
-          <w:iCs/>
-          <w:sz w:val="22"/>
-          <w:szCs w:val="22"/>
-          <w:lang w:eastAsia="ja-JP"/>
-        </w:rPr>
-        <w:t xml:space="preserve"> </w:t>
-      </w:r>
-      <w:r>
-        <w:rPr>
-          <w:rFonts w:hint="eastAsia"/>
-          <w:i/>
-          <w:iCs/>
-          <w:sz w:val="22"/>
-          <w:szCs w:val="22"/>
-          <w:lang w:eastAsia="ja-JP"/>
-        </w:rPr>
-        <w:t>&amp;</w:t>
-      </w:r>
-      <w:r>
-        <w:rPr>
-          <w:i/>
-          <w:iCs/>
-          <w:sz w:val="22"/>
-          <w:szCs w:val="22"/>
-          <w:lang w:eastAsia="ja-JP"/>
-        </w:rPr>
-        <w:t xml:space="preserve"> Medicine</w:t>
+        <w:t>Journal of Behavioral and Experimental Economics</w:t>
       </w:r>
       <w:r>
         <w:rPr>
@@ -683,101 +669,28 @@
         </w:rPr>
         <w:t>financial incentives.</w:t>
       </w:r>
-    </w:p>
-    <w:p>
-      <w:pPr>
-        <w:jc w:val="both"/>
-        <w:rPr>
-          <w:sz w:val="22"/>
-          <w:szCs w:val="22"/>
-          <w:lang w:eastAsia="ja-JP"/>
-        </w:rPr>
-      </w:pPr>
-    </w:p>
-    <w:p>
-      <w:pPr>
-        <w:jc w:val="both"/>
-        <w:rPr>
-          <w:sz w:val="22"/>
-          <w:szCs w:val="22"/>
-          <w:lang w:eastAsia="ja-JP"/>
-        </w:rPr>
-      </w:pPr>
-      <w:r>
-        <w:rPr>
-          <w:sz w:val="22"/>
-          <w:szCs w:val="22"/>
-          <w:lang w:eastAsia="ja-JP"/>
-        </w:rPr>
-        <w:t xml:space="preserve">Further, </w:t>
-      </w:r>
-      <w:r>
-        <w:rPr>
-          <w:sz w:val="22"/>
-          <w:szCs w:val="22"/>
-          <w:lang w:eastAsia="ja-JP"/>
-        </w:rPr>
-        <w:t xml:space="preserve">we believe that this paper will be of interest to the readership of your journal </w:t>
-      </w:r>
-      <w:r>
-        <w:rPr>
-          <w:sz w:val="22"/>
-          <w:szCs w:val="22"/>
-          <w:lang w:eastAsia="ja-JP"/>
-        </w:rPr>
-        <w:t xml:space="preserve">because </w:t>
-      </w:r>
-      <w:r>
-        <w:rPr>
-          <w:sz w:val="22"/>
-          <w:szCs w:val="22"/>
-          <w:lang w:eastAsia="ja-JP"/>
-        </w:rPr>
-        <w:t xml:space="preserve">it </w:t>
-      </w:r>
-      <w:r>
-        <w:rPr>
-          <w:sz w:val="22"/>
-          <w:szCs w:val="22"/>
-        </w:rPr>
-        <w:t xml:space="preserve">will also contribute to the development of </w:t>
-      </w:r>
-      <w:r>
-        <w:rPr>
-          <w:sz w:val="22"/>
-          <w:szCs w:val="22"/>
-        </w:rPr>
-        <w:t xml:space="preserve">herd immunity </w:t>
-      </w:r>
-      <w:bookmarkStart w:id="1" w:name="_Hlk149207341"/>
-      <w:r>
-        <w:rPr>
-          <w:sz w:val="22"/>
-          <w:szCs w:val="22"/>
-        </w:rPr>
-        <w:t>for</w:t>
-      </w:r>
-      <w:r>
-        <w:rPr>
-          <w:sz w:val="22"/>
-          <w:szCs w:val="22"/>
+      <w:r>
+        <w:rPr>
+          <w:sz w:val="22"/>
+          <w:szCs w:val="22"/>
+        </w:rPr>
+        <w:t xml:space="preserve"> Thus,</w:t>
+      </w:r>
+      <w:r>
+        <w:rPr>
+          <w:sz w:val="22"/>
+          <w:szCs w:val="22"/>
+          <w:lang w:eastAsia="ja-JP"/>
         </w:rPr>
         <w:t xml:space="preserve"> </w:t>
       </w:r>
-      <w:bookmarkEnd w:id="1"/>
-      <w:r>
-        <w:rPr>
-          <w:sz w:val="22"/>
-          <w:szCs w:val="22"/>
-        </w:rPr>
-        <w:t>rubella</w:t>
-      </w:r>
-      <w:r>
-        <w:rPr>
-          <w:sz w:val="22"/>
-          <w:szCs w:val="22"/>
-        </w:rPr>
-        <w:t xml:space="preserve"> globally</w:t>
+      <w:r>
+        <w:rPr>
+          <w:sz w:val="22"/>
+          <w:szCs w:val="22"/>
+          <w:lang w:eastAsia="ja-JP"/>
+        </w:rPr>
+        <w:t>we believe that this paper will be of interest to the readership of your journal</w:t>
       </w:r>
       <w:r>
         <w:rPr>
@@ -942,30 +855,73 @@
           <w:lang w:eastAsia="ja-JP"/>
         </w:rPr>
       </w:pPr>
-      <w:r>
-        <w:rPr>
-          <w:sz w:val="22"/>
-          <w:szCs w:val="22"/>
-        </w:rPr>
-        <w:t>Hitotsubashi Institute for Advanced Study, Hitotsubashi University</w:t>
-      </w:r>
-    </w:p>
-    <w:p>
-      <w:pPr>
-        <w:jc w:val="both"/>
-        <w:rPr>
-          <w:sz w:val="22"/>
-          <w:szCs w:val="22"/>
-          <w:lang w:eastAsia="ja-JP"/>
-        </w:rPr>
-      </w:pPr>
-      <w:r>
-        <w:rPr>
-          <w:sz w:val="22"/>
-          <w:szCs w:val="22"/>
-          <w:lang w:eastAsia="ja-JP"/>
-        </w:rPr>
-        <w:t>2-1 Naka, Kunitachi, Tokyo 186-8601, Japan</w:t>
+      <w:proofErr w:type="spellStart"/>
+      <w:r>
+        <w:rPr>
+          <w:sz w:val="22"/>
+          <w:szCs w:val="22"/>
+        </w:rPr>
+        <w:t>Hitotsubashi</w:t>
+      </w:r>
+      <w:proofErr w:type="spellEnd"/>
+      <w:r>
+        <w:rPr>
+          <w:sz w:val="22"/>
+          <w:szCs w:val="22"/>
+        </w:rPr>
+        <w:t xml:space="preserve"> Institute for Advanced Study, </w:t>
+      </w:r>
+      <w:proofErr w:type="spellStart"/>
+      <w:r>
+        <w:rPr>
+          <w:sz w:val="22"/>
+          <w:szCs w:val="22"/>
+        </w:rPr>
+        <w:t>Hitotsubashi</w:t>
+      </w:r>
+      <w:proofErr w:type="spellEnd"/>
+      <w:r>
+        <w:rPr>
+          <w:sz w:val="22"/>
+          <w:szCs w:val="22"/>
+        </w:rPr>
+        <w:t xml:space="preserve"> University</w:t>
+      </w:r>
+    </w:p>
+    <w:p>
+      <w:pPr>
+        <w:jc w:val="both"/>
+        <w:rPr>
+          <w:sz w:val="22"/>
+          <w:szCs w:val="22"/>
+          <w:lang w:eastAsia="ja-JP"/>
+        </w:rPr>
+      </w:pPr>
+      <w:r>
+        <w:rPr>
+          <w:sz w:val="22"/>
+          <w:szCs w:val="22"/>
+          <w:lang w:eastAsia="ja-JP"/>
+        </w:rPr>
+        <w:t xml:space="preserve">2-1 Naka, </w:t>
+      </w:r>
+      <w:proofErr w:type="spellStart"/>
+      <w:r>
+        <w:rPr>
+          <w:sz w:val="22"/>
+          <w:szCs w:val="22"/>
+          <w:lang w:eastAsia="ja-JP"/>
+        </w:rPr>
+        <w:t>Kunitachi</w:t>
+      </w:r>
+      <w:proofErr w:type="spellEnd"/>
+      <w:r>
+        <w:rPr>
+          <w:sz w:val="22"/>
+          <w:szCs w:val="22"/>
+          <w:lang w:eastAsia="ja-JP"/>
+        </w:rPr>
+        <w:t>, Tokyo 186-8601, Japan</w:t>
       </w:r>
     </w:p>
     <w:p>

</xml_diff>